<commit_message>
lecture 05, change final date of seminar project
</commit_message>
<xml_diff>
--- a/PGM - zadání seminárního projektu (2.ročník).docx
+++ b/PGM - zadání seminárního projektu (2.ročník).docx
@@ -66,7 +66,7 @@
           <w:sz w:val="28"/>
           <w:szCs w:val="28"/>
         </w:rPr>
-        <w:t>5</w:t>
+        <w:t>9</w:t>
       </w:r>
       <w:r>
         <w:rPr>
@@ -114,6 +114,7 @@
       <w:r>
         <w:t xml:space="preserve">Odevzdávat budete archiv pojmenovaný ve formátu </w:t>
       </w:r>
+      <w:proofErr w:type="spellStart"/>
       <w:r>
         <w:rPr>
           <w:b/>
@@ -121,9 +122,11 @@
         </w:rPr>
         <w:t>prijmeni_jmeno</w:t>
       </w:r>
+      <w:proofErr w:type="spellEnd"/>
       <w:r>
         <w:t xml:space="preserve">. Obsahem archivu bude složka pojmenovaná opět ve formátu </w:t>
       </w:r>
+      <w:proofErr w:type="spellStart"/>
       <w:r>
         <w:rPr>
           <w:b/>
@@ -131,6 +134,7 @@
         </w:rPr>
         <w:t>prijmeni_jmeno</w:t>
       </w:r>
+      <w:proofErr w:type="spellEnd"/>
       <w:r>
         <w:t xml:space="preserve"> a bude obsahovat složku s funkční a spustitelnou konzolovou aplikací se zdrojovými kódy a vyplněný protokol.</w:t>
       </w:r>
@@ -256,22 +260,40 @@
       <w:r>
         <w:t xml:space="preserve">, je spustitelný a má určitou formu a formát. Žádný špagety kód případně rozsypané části kódu. Dbejme na čistotu kódu (lze využít automatického formátování </w:t>
       </w:r>
+      <w:proofErr w:type="spellStart"/>
       <w:r>
         <w:rPr>
           <w:b/>
           <w:bCs/>
         </w:rPr>
-        <w:t>ctrl + k</w:t>
-      </w:r>
-      <w:r>
-        <w:t xml:space="preserve"> a následně </w:t>
-      </w:r>
+        <w:t>ctrl</w:t>
+      </w:r>
+      <w:proofErr w:type="spellEnd"/>
       <w:r>
         <w:rPr>
           <w:b/>
           <w:bCs/>
         </w:rPr>
-        <w:t>ctrl + d</w:t>
+        <w:t xml:space="preserve"> + k</w:t>
+      </w:r>
+      <w:r>
+        <w:t xml:space="preserve"> a následně </w:t>
+      </w:r>
+      <w:proofErr w:type="spellStart"/>
+      <w:r>
+        <w:rPr>
+          <w:b/>
+          <w:bCs/>
+        </w:rPr>
+        <w:t>ctrl</w:t>
+      </w:r>
+      <w:proofErr w:type="spellEnd"/>
+      <w:r>
+        <w:rPr>
+          <w:b/>
+          <w:bCs/>
+        </w:rPr>
+        <w:t xml:space="preserve"> + d</w:t>
       </w:r>
       <w:r>
         <w:t>)</w:t>
@@ -503,8 +525,13 @@
             <w:pPr>
               <w:jc w:val="both"/>
             </w:pPr>
-            <w:r>
-              <w:t>29 – 41 bodů</w:t>
+            <w:proofErr w:type="gramStart"/>
+            <w:r>
+              <w:t>29 – 41</w:t>
+            </w:r>
+            <w:proofErr w:type="gramEnd"/>
+            <w:r>
+              <w:t xml:space="preserve"> bodů</w:t>
             </w:r>
           </w:p>
         </w:tc>
@@ -535,8 +562,13 @@
             <w:pPr>
               <w:jc w:val="both"/>
             </w:pPr>
-            <w:r>
-              <w:t>21 – 28 bodů</w:t>
+            <w:proofErr w:type="gramStart"/>
+            <w:r>
+              <w:t>21 – 28</w:t>
+            </w:r>
+            <w:proofErr w:type="gramEnd"/>
+            <w:r>
+              <w:t xml:space="preserve"> bodů</w:t>
             </w:r>
           </w:p>
         </w:tc>
@@ -567,8 +599,13 @@
             <w:pPr>
               <w:jc w:val="both"/>
             </w:pPr>
-            <w:r>
-              <w:t>15 – 20 bodů</w:t>
+            <w:proofErr w:type="gramStart"/>
+            <w:r>
+              <w:t>15 – 20</w:t>
+            </w:r>
+            <w:proofErr w:type="gramEnd"/>
+            <w:r>
+              <w:t xml:space="preserve"> bodů</w:t>
             </w:r>
           </w:p>
         </w:tc>
@@ -647,6 +684,13 @@
     </w:p>
     <w:p/>
     <w:p>
+      <w:pPr>
+        <w:pStyle w:val="Odstavecseseznamem"/>
+        <w:numPr>
+          <w:ilvl w:val="0"/>
+          <w:numId w:val="5"/>
+        </w:numPr>
+      </w:pPr>
       <w:r>
         <w:t>Úkolem bude vytvořit</w:t>
       </w:r>
@@ -674,11 +718,34 @@
       </w:r>
     </w:p>
     <w:p>
+      <w:pPr>
+        <w:pStyle w:val="Odstavecseseznamem"/>
+        <w:numPr>
+          <w:ilvl w:val="0"/>
+          <w:numId w:val="5"/>
+        </w:numPr>
+      </w:pPr>
       <w:r>
         <w:t xml:space="preserve">Z Wikipedie: </w:t>
       </w:r>
       <w:r>
-        <w:t>ISBN (International Standard Book Number, mezinárodní standardní číslo knihy) je číselný kód určený pro jednoznačnou identifikaci knižních vydání. Kromě arabských číslic se v něm objevuje znak X (římská číslice 10) a rozčleňující spojovníky či mezery</w:t>
+        <w:t xml:space="preserve">ISBN (International Standard </w:t>
+      </w:r>
+      <w:proofErr w:type="spellStart"/>
+      <w:r>
+        <w:t>Book</w:t>
+      </w:r>
+      <w:proofErr w:type="spellEnd"/>
+      <w:r>
+        <w:t xml:space="preserve"> </w:t>
+      </w:r>
+      <w:proofErr w:type="spellStart"/>
+      <w:r>
+        <w:t>Number</w:t>
+      </w:r>
+      <w:proofErr w:type="spellEnd"/>
+      <w:r>
+        <w:t>, mezinárodní standardní číslo knihy) je číselný kód určený pro jednoznačnou identifikaci knižních vydání. Kromě arabských číslic se v něm objevuje znak X (římská číslice 10) a rozčleňující spojovníky či mezery</w:t>
       </w:r>
       <w:r>
         <w:t>.</w:t>
@@ -739,6 +806,7 @@
       <w:r>
         <w:t xml:space="preserve">Záznam knížky, který budeme zpracovávat bude definován pomocí třídy s atributy pro </w:t>
       </w:r>
+      <w:proofErr w:type="spellStart"/>
       <w:r>
         <w:rPr>
           <w:b/>
@@ -746,6 +814,7 @@
         </w:rPr>
         <w:t>isbn</w:t>
       </w:r>
+      <w:proofErr w:type="spellEnd"/>
       <w:r>
         <w:t xml:space="preserve">, </w:t>
       </w:r>
@@ -1345,6 +1414,7 @@
         </w:numPr>
       </w:pPr>
       <w:r>
+        <w:lastRenderedPageBreak/>
         <w:t>Ošetření výjimek a nevalidních vstupů v rozumné formě</w:t>
       </w:r>
     </w:p>
@@ -1355,29 +1425,60 @@
       </w:r>
     </w:p>
     <w:p>
-      <w:r>
-        <w:t>ISBN;region;název</w:t>
-      </w:r>
-    </w:p>
-    <w:p>
-      <w:r>
-        <w:t>0-1687-8474-2</w:t>
-      </w:r>
-      <w:r>
-        <w:t>;ENG;Hamlet</w:t>
-      </w:r>
-    </w:p>
-    <w:p>
-      <w:r>
-        <w:t>0-2875-9985-X</w:t>
-      </w:r>
-      <w:r>
-        <w:t>;ENG;Romeo a Julie</w:t>
-      </w:r>
-    </w:p>
-    <w:p>
-      <w:r>
-        <w:t>80-598-2150-4;CZE;Dášenka</w:t>
+      <w:proofErr w:type="spellStart"/>
+      <w:proofErr w:type="gramStart"/>
+      <w:r>
+        <w:t>ISBN;region</w:t>
+      </w:r>
+      <w:proofErr w:type="gramEnd"/>
+      <w:r>
+        <w:t>;název</w:t>
+      </w:r>
+      <w:proofErr w:type="spellEnd"/>
+    </w:p>
+    <w:p>
+      <w:r>
+        <w:t>0-1687-8474-</w:t>
+      </w:r>
+      <w:proofErr w:type="gramStart"/>
+      <w:r>
+        <w:t>2</w:t>
+      </w:r>
+      <w:r>
+        <w:t>;ENG</w:t>
+      </w:r>
+      <w:proofErr w:type="gramEnd"/>
+      <w:r>
+        <w:t>;Hamlet</w:t>
+      </w:r>
+    </w:p>
+    <w:p>
+      <w:r>
+        <w:t>0-2875-9985-</w:t>
+      </w:r>
+      <w:proofErr w:type="gramStart"/>
+      <w:r>
+        <w:t>X</w:t>
+      </w:r>
+      <w:r>
+        <w:t>;ENG</w:t>
+      </w:r>
+      <w:proofErr w:type="gramEnd"/>
+      <w:r>
+        <w:t>;Romeo a Julie</w:t>
+      </w:r>
+    </w:p>
+    <w:p>
+      <w:r>
+        <w:t>80-598-2150-</w:t>
+      </w:r>
+      <w:proofErr w:type="gramStart"/>
+      <w:r>
+        <w:t>4;CZE</w:t>
+      </w:r>
+      <w:proofErr w:type="gramEnd"/>
+      <w:r>
+        <w:t>;Dášenka</w:t>
       </w:r>
     </w:p>
     <w:p/>
@@ -1407,6 +1508,119 @@
 <file path=word/numbering.xml><?xml version="1.0" encoding="utf-8"?>
 <w:numbering xmlns:wpc="http://schemas.microsoft.com/office/word/2010/wordprocessingCanvas" xmlns:cx="http://schemas.microsoft.com/office/drawing/2014/chartex" xmlns:cx1="http://schemas.microsoft.com/office/drawing/2015/9/8/chartex" xmlns:cx2="http://schemas.microsoft.com/office/drawing/2015/10/21/chartex" xmlns:cx3="http://schemas.microsoft.com/office/drawing/2016/5/9/chartex" xmlns:cx4="http://schemas.microsoft.com/office/drawing/2016/5/10/chartex" xmlns:cx5="http://schemas.microsoft.com/office/drawing/2016/5/11/chartex" xmlns:cx6="http://schemas.microsoft.com/office/drawing/2016/5/12/chartex" xmlns:cx7="http://schemas.microsoft.com/office/drawing/2016/5/13/chartex" xmlns:cx8="http://schemas.microsoft.com/office/drawing/2016/5/14/chartex" xmlns:mc="http://schemas.openxmlformats.org/markup-compatibility/2006" xmlns:aink="http://schemas.microsoft.com/office/drawing/2016/ink" xmlns:am3d="http://schemas.microsoft.com/office/drawing/2017/model3d" xmlns:o="urn:schemas-microsoft-com:office:office" xmlns:r="http://schemas.openxmlformats.org/officeDocument/2006/relationships" xmlns:m="http://schemas.openxmlformats.org/officeDocument/2006/math" xmlns:v="urn:schemas-microsoft-com:vml" xmlns:wp14="http://schemas.microsoft.com/office/word/2010/wordprocessingDrawing" xmlns:wp="http://schemas.openxmlformats.org/drawingml/2006/wordprocessingDrawing" xmlns:w10="urn:schemas-microsoft-com:office:word" xmlns:w="http://schemas.openxmlformats.org/wordprocessingml/2006/main" xmlns:w14="http://schemas.microsoft.com/office/word/2010/wordml" xmlns:w15="http://schemas.microsoft.com/office/word/2012/wordml" xmlns:w16cex="http://schemas.microsoft.com/office/word/2018/wordml/cex" xmlns:w16cid="http://schemas.microsoft.com/office/word/2016/wordml/cid" xmlns:w16="http://schemas.microsoft.com/office/word/2018/wordml" xmlns:w16sdtdh="http://schemas.microsoft.com/office/word/2020/wordml/sdtdatahash" xmlns:w16se="http://schemas.microsoft.com/office/word/2015/wordml/symex" xmlns:wpg="http://schemas.microsoft.com/office/word/2010/wordprocessingGroup" xmlns:wpi="http://schemas.microsoft.com/office/word/2010/wordprocessingInk" xmlns:wne="http://schemas.microsoft.com/office/word/2006/wordml" xmlns:wps="http://schemas.microsoft.com/office/word/2010/wordprocessingShape" mc:Ignorable="w14 w15 w16se w16cid w16 w16cex w16sdtdh wp14">
   <w:abstractNum w:abstractNumId="0" w15:restartNumberingAfterBreak="0">
+    <w:nsid w:val="1B8863E1"/>
+    <w:multiLevelType w:val="hybridMultilevel"/>
+    <w:tmpl w:val="D640E6A8"/>
+    <w:lvl w:ilvl="0" w:tplc="04050001">
+      <w:start w:val="1"/>
+      <w:numFmt w:val="bullet"/>
+      <w:lvlText w:val=""/>
+      <w:lvlJc w:val="left"/>
+      <w:pPr>
+        <w:ind w:left="720" w:hanging="360"/>
+      </w:pPr>
+      <w:rPr>
+        <w:rFonts w:ascii="Symbol" w:hAnsi="Symbol" w:hint="default"/>
+      </w:rPr>
+    </w:lvl>
+    <w:lvl w:ilvl="1" w:tplc="04050003" w:tentative="1">
+      <w:start w:val="1"/>
+      <w:numFmt w:val="bullet"/>
+      <w:lvlText w:val="o"/>
+      <w:lvlJc w:val="left"/>
+      <w:pPr>
+        <w:ind w:left="1440" w:hanging="360"/>
+      </w:pPr>
+      <w:rPr>
+        <w:rFonts w:ascii="Courier New" w:hAnsi="Courier New" w:cs="Courier New" w:hint="default"/>
+      </w:rPr>
+    </w:lvl>
+    <w:lvl w:ilvl="2" w:tplc="04050005" w:tentative="1">
+      <w:start w:val="1"/>
+      <w:numFmt w:val="bullet"/>
+      <w:lvlText w:val=""/>
+      <w:lvlJc w:val="left"/>
+      <w:pPr>
+        <w:ind w:left="2160" w:hanging="360"/>
+      </w:pPr>
+      <w:rPr>
+        <w:rFonts w:ascii="Wingdings" w:hAnsi="Wingdings" w:hint="default"/>
+      </w:rPr>
+    </w:lvl>
+    <w:lvl w:ilvl="3" w:tplc="04050001" w:tentative="1">
+      <w:start w:val="1"/>
+      <w:numFmt w:val="bullet"/>
+      <w:lvlText w:val=""/>
+      <w:lvlJc w:val="left"/>
+      <w:pPr>
+        <w:ind w:left="2880" w:hanging="360"/>
+      </w:pPr>
+      <w:rPr>
+        <w:rFonts w:ascii="Symbol" w:hAnsi="Symbol" w:hint="default"/>
+      </w:rPr>
+    </w:lvl>
+    <w:lvl w:ilvl="4" w:tplc="04050003" w:tentative="1">
+      <w:start w:val="1"/>
+      <w:numFmt w:val="bullet"/>
+      <w:lvlText w:val="o"/>
+      <w:lvlJc w:val="left"/>
+      <w:pPr>
+        <w:ind w:left="3600" w:hanging="360"/>
+      </w:pPr>
+      <w:rPr>
+        <w:rFonts w:ascii="Courier New" w:hAnsi="Courier New" w:cs="Courier New" w:hint="default"/>
+      </w:rPr>
+    </w:lvl>
+    <w:lvl w:ilvl="5" w:tplc="04050005" w:tentative="1">
+      <w:start w:val="1"/>
+      <w:numFmt w:val="bullet"/>
+      <w:lvlText w:val=""/>
+      <w:lvlJc w:val="left"/>
+      <w:pPr>
+        <w:ind w:left="4320" w:hanging="360"/>
+      </w:pPr>
+      <w:rPr>
+        <w:rFonts w:ascii="Wingdings" w:hAnsi="Wingdings" w:hint="default"/>
+      </w:rPr>
+    </w:lvl>
+    <w:lvl w:ilvl="6" w:tplc="04050001" w:tentative="1">
+      <w:start w:val="1"/>
+      <w:numFmt w:val="bullet"/>
+      <w:lvlText w:val=""/>
+      <w:lvlJc w:val="left"/>
+      <w:pPr>
+        <w:ind w:left="5040" w:hanging="360"/>
+      </w:pPr>
+      <w:rPr>
+        <w:rFonts w:ascii="Symbol" w:hAnsi="Symbol" w:hint="default"/>
+      </w:rPr>
+    </w:lvl>
+    <w:lvl w:ilvl="7" w:tplc="04050003" w:tentative="1">
+      <w:start w:val="1"/>
+      <w:numFmt w:val="bullet"/>
+      <w:lvlText w:val="o"/>
+      <w:lvlJc w:val="left"/>
+      <w:pPr>
+        <w:ind w:left="5760" w:hanging="360"/>
+      </w:pPr>
+      <w:rPr>
+        <w:rFonts w:ascii="Courier New" w:hAnsi="Courier New" w:cs="Courier New" w:hint="default"/>
+      </w:rPr>
+    </w:lvl>
+    <w:lvl w:ilvl="8" w:tplc="04050005" w:tentative="1">
+      <w:start w:val="1"/>
+      <w:numFmt w:val="bullet"/>
+      <w:lvlText w:val=""/>
+      <w:lvlJc w:val="left"/>
+      <w:pPr>
+        <w:ind w:left="6480" w:hanging="360"/>
+      </w:pPr>
+      <w:rPr>
+        <w:rFonts w:ascii="Wingdings" w:hAnsi="Wingdings" w:hint="default"/>
+      </w:rPr>
+    </w:lvl>
+  </w:abstractNum>
+  <w:abstractNum w:abstractNumId="1" w15:restartNumberingAfterBreak="0">
     <w:nsid w:val="4C994445"/>
     <w:multiLevelType w:val="hybridMultilevel"/>
     <w:tmpl w:val="552E3804"/>
@@ -1498,7 +1712,7 @@
       </w:pPr>
     </w:lvl>
   </w:abstractNum>
-  <w:abstractNum w:abstractNumId="1" w15:restartNumberingAfterBreak="0">
+  <w:abstractNum w:abstractNumId="2" w15:restartNumberingAfterBreak="0">
     <w:nsid w:val="532739B5"/>
     <w:multiLevelType w:val="hybridMultilevel"/>
     <w:tmpl w:val="B0900EA2"/>
@@ -1610,7 +1824,7 @@
       </w:rPr>
     </w:lvl>
   </w:abstractNum>
-  <w:abstractNum w:abstractNumId="2" w15:restartNumberingAfterBreak="0">
+  <w:abstractNum w:abstractNumId="3" w15:restartNumberingAfterBreak="0">
     <w:nsid w:val="5EB47C35"/>
     <w:multiLevelType w:val="hybridMultilevel"/>
     <w:tmpl w:val="77186A42"/>
@@ -1699,7 +1913,7 @@
       </w:pPr>
     </w:lvl>
   </w:abstractNum>
-  <w:abstractNum w:abstractNumId="3" w15:restartNumberingAfterBreak="0">
+  <w:abstractNum w:abstractNumId="4" w15:restartNumberingAfterBreak="0">
     <w:nsid w:val="7D446DDE"/>
     <w:multiLevelType w:val="hybridMultilevel"/>
     <w:tmpl w:val="493E512C"/>
@@ -1787,15 +2001,18 @@
     </w:lvl>
   </w:abstractNum>
   <w:num w:numId="1">
+    <w:abstractNumId w:val="2"/>
+  </w:num>
+  <w:num w:numId="2">
+    <w:abstractNumId w:val="3"/>
+  </w:num>
+  <w:num w:numId="3">
+    <w:abstractNumId w:val="4"/>
+  </w:num>
+  <w:num w:numId="4">
     <w:abstractNumId w:val="1"/>
   </w:num>
-  <w:num w:numId="2">
-    <w:abstractNumId w:val="2"/>
-  </w:num>
-  <w:num w:numId="3">
-    <w:abstractNumId w:val="3"/>
-  </w:num>
-  <w:num w:numId="4">
+  <w:num w:numId="5">
     <w:abstractNumId w:val="0"/>
   </w:num>
 </w:numbering>

</xml_diff>